<commit_message>
se agregan ejemplos de templates y actualiza documento templates
</commit_message>
<xml_diff>
--- a/docs/Templates.docx
+++ b/docs/Templates.docx
@@ -2582,7 +2582,23 @@
           <w:sz w:val="24"/>
           <w:szCs w:val="24"/>
         </w:rPr>
-        <w:t>Para trabajar con templates, hemos puesto a disposición de la comunidad 3 ejemplos, que se encuentran en Github</w:t>
+        <w:t>Para trabajar con templates, hemos puesto</w:t>
+      </w:r>
+      <w:r>
+        <w:rPr>
+          <w:rFonts w:ascii="Calibri" w:eastAsia="Arial" w:hAnsi="Calibri" w:cs="Arial"/>
+          <w:sz w:val="24"/>
+          <w:szCs w:val="24"/>
+        </w:rPr>
+        <w:t xml:space="preserve"> a disposición de la comunidad algunos</w:t>
+      </w:r>
+      <w:r>
+        <w:rPr>
+          <w:rFonts w:ascii="Calibri" w:eastAsia="Arial" w:hAnsi="Calibri" w:cs="Arial"/>
+          <w:sz w:val="24"/>
+          <w:szCs w:val="24"/>
+        </w:rPr>
+        <w:t xml:space="preserve"> ejemplos, que se encuentran en Github</w:t>
       </w:r>
       <w:r>
         <w:rPr>
@@ -2592,17 +2608,65 @@
         </w:rPr>
         <w:t xml:space="preserve"> en la ruta </w:t>
       </w:r>
-      <w:hyperlink r:id="rId14" w:history="1">
-        <w:r>
-          <w:rPr>
-            <w:rStyle w:val="Hipervnculo"/>
-            <w:rFonts w:ascii="Calibri" w:eastAsia="Arial" w:hAnsi="Calibri" w:cs="Arial"/>
-            <w:sz w:val="24"/>
-            <w:szCs w:val="24"/>
-          </w:rPr>
-          <w:t>https://github.com/e-gob/SIMPLE/tree/beta/docs/ejemplos/templates</w:t>
-        </w:r>
-      </w:hyperlink>
+      <w:bookmarkStart w:id="4" w:name="_GoBack"/>
+      <w:bookmarkEnd w:id="4"/>
+      <w:r>
+        <w:rPr>
+          <w:rFonts w:ascii="Calibri" w:eastAsia="Arial" w:hAnsi="Calibri" w:cs="Arial"/>
+          <w:sz w:val="24"/>
+          <w:szCs w:val="24"/>
+        </w:rPr>
+        <w:fldChar w:fldCharType="begin"/>
+      </w:r>
+      <w:r>
+        <w:rPr>
+          <w:rFonts w:ascii="Calibri" w:eastAsia="Arial" w:hAnsi="Calibri" w:cs="Arial"/>
+          <w:sz w:val="24"/>
+          <w:szCs w:val="24"/>
+        </w:rPr>
+        <w:instrText xml:space="preserve"> HYPERLINK "</w:instrText>
+      </w:r>
+      <w:r>
+        <w:rPr>
+          <w:rFonts w:ascii="Calibri" w:eastAsia="Arial" w:hAnsi="Calibri" w:cs="Arial"/>
+          <w:sz w:val="24"/>
+          <w:szCs w:val="24"/>
+        </w:rPr>
+        <w:instrText>https://github.com/e-gob/SIMPLE/tree/master/docs/ejemplos/templates</w:instrText>
+      </w:r>
+      <w:r>
+        <w:rPr>
+          <w:rFonts w:ascii="Calibri" w:eastAsia="Arial" w:hAnsi="Calibri" w:cs="Arial"/>
+          <w:sz w:val="24"/>
+          <w:szCs w:val="24"/>
+        </w:rPr>
+        <w:instrText xml:space="preserve">" </w:instrText>
+      </w:r>
+      <w:r>
+        <w:rPr>
+          <w:rFonts w:ascii="Calibri" w:eastAsia="Arial" w:hAnsi="Calibri" w:cs="Arial"/>
+          <w:sz w:val="24"/>
+          <w:szCs w:val="24"/>
+        </w:rPr>
+        <w:fldChar w:fldCharType="separate"/>
+      </w:r>
+      <w:r>
+        <w:rPr>
+          <w:rStyle w:val="Hipervnculo"/>
+          <w:rFonts w:ascii="Calibri" w:eastAsia="Arial" w:hAnsi="Calibri" w:cs="Arial"/>
+          <w:sz w:val="24"/>
+          <w:szCs w:val="24"/>
+        </w:rPr>
+        <w:t>https://github.com/e-gob/SIMPLE/tree/master/docs/ejemplos/templates</w:t>
+      </w:r>
+      <w:r>
+        <w:rPr>
+          <w:rFonts w:ascii="Calibri" w:eastAsia="Arial" w:hAnsi="Calibri" w:cs="Arial"/>
+          <w:sz w:val="24"/>
+          <w:szCs w:val="24"/>
+        </w:rPr>
+        <w:fldChar w:fldCharType="end"/>
+      </w:r>
       <w:r>
         <w:rPr>
           <w:rFonts w:ascii="Calibri" w:eastAsia="Arial" w:hAnsi="Calibri" w:cs="Arial"/>
@@ -2627,40 +2691,30 @@
       <w:pPr>
         <w:pStyle w:val="Ttulo2"/>
       </w:pPr>
-      <w:bookmarkStart w:id="4" w:name="_Toc316737261"/>
+      <w:bookmarkStart w:id="5" w:name="_Toc316737261"/>
       <w:r>
         <w:t>Antes de e</w:t>
       </w:r>
       <w:r>
         <w:t>mpezar</w:t>
       </w:r>
-      <w:bookmarkEnd w:id="4"/>
-    </w:p>
-    <w:p>
-      <w:pPr>
-        <w:rPr>
-          <w:rFonts w:ascii="Calibri" w:eastAsia="Arial" w:hAnsi="Calibri" w:cs="Arial"/>
-          <w:sz w:val="24"/>
-          <w:szCs w:val="24"/>
-        </w:rPr>
-      </w:pPr>
-      <w:r>
-        <w:rPr>
-          <w:rFonts w:ascii="Calibri" w:eastAsia="Arial" w:hAnsi="Calibri" w:cs="Arial"/>
-          <w:sz w:val="24"/>
-          <w:szCs w:val="24"/>
-        </w:rPr>
-        <w:t>Dentro del archivo template.php, de cada uno de los ejemplos se contemplan alertas, que nos permiten indicarle que punt</w:t>
-      </w:r>
-      <w:bookmarkStart w:id="5" w:name="_GoBack"/>
       <w:bookmarkEnd w:id="5"/>
-      <w:r>
-        <w:rPr>
-          <w:rFonts w:ascii="Calibri" w:eastAsia="Arial" w:hAnsi="Calibri" w:cs="Arial"/>
-          <w:sz w:val="24"/>
-          <w:szCs w:val="24"/>
-        </w:rPr>
-        <w:t>os son seguros para su modificación.</w:t>
+    </w:p>
+    <w:p>
+      <w:pPr>
+        <w:rPr>
+          <w:rFonts w:ascii="Calibri" w:eastAsia="Arial" w:hAnsi="Calibri" w:cs="Arial"/>
+          <w:sz w:val="24"/>
+          <w:szCs w:val="24"/>
+        </w:rPr>
+      </w:pPr>
+      <w:r>
+        <w:rPr>
+          <w:rFonts w:ascii="Calibri" w:eastAsia="Arial" w:hAnsi="Calibri" w:cs="Arial"/>
+          <w:sz w:val="24"/>
+          <w:szCs w:val="24"/>
+        </w:rPr>
+        <w:t>Dentro del archivo template.php, de cada uno de los ejemplos se contemplan alertas, que nos permiten indicarle que puntos son seguros para su modificación.</w:t>
       </w:r>
     </w:p>
     <w:p>
@@ -2963,7 +3017,7 @@
                     <pic:cNvPicPr/>
                   </pic:nvPicPr>
                   <pic:blipFill>
-                    <a:blip r:embed="rId15">
+                    <a:blip r:embed="rId14">
                       <a:extLst>
                         <a:ext uri="{28A0092B-C50C-407E-A947-70E740481C1C}">
                           <a14:useLocalDpi xmlns:a14="http://schemas.microsoft.com/office/drawing/2010/main" val="0"/>
@@ -3590,7 +3644,7 @@
                     <pic:cNvPicPr/>
                   </pic:nvPicPr>
                   <pic:blipFill>
-                    <a:blip r:embed="rId16">
+                    <a:blip r:embed="rId15">
                       <a:extLst>
                         <a:ext uri="{28A0092B-C50C-407E-A947-70E740481C1C}">
                           <a14:useLocalDpi xmlns:a14="http://schemas.microsoft.com/office/drawing/2010/main" val="0"/>
@@ -3922,7 +3976,7 @@
                     <pic:cNvPicPr/>
                   </pic:nvPicPr>
                   <pic:blipFill>
-                    <a:blip r:embed="rId17">
+                    <a:blip r:embed="rId16">
                       <a:extLst>
                         <a:ext uri="{28A0092B-C50C-407E-A947-70E740481C1C}">
                           <a14:useLocalDpi xmlns:a14="http://schemas.microsoft.com/office/drawing/2010/main" val="0"/>
@@ -4406,7 +4460,7 @@
                     <pic:cNvPicPr/>
                   </pic:nvPicPr>
                   <pic:blipFill rotWithShape="1">
-                    <a:blip r:embed="rId18">
+                    <a:blip r:embed="rId17">
                       <a:extLst>
                         <a:ext uri="{28A0092B-C50C-407E-A947-70E740481C1C}">
                           <a14:useLocalDpi xmlns:a14="http://schemas.microsoft.com/office/drawing/2010/main" val="0"/>
@@ -4490,7 +4544,7 @@
                     <pic:cNvPicPr/>
                   </pic:nvPicPr>
                   <pic:blipFill rotWithShape="1">
-                    <a:blip r:embed="rId19">
+                    <a:blip r:embed="rId18">
                       <a:extLst>
                         <a:ext uri="{28A0092B-C50C-407E-A947-70E740481C1C}">
                           <a14:useLocalDpi xmlns:a14="http://schemas.microsoft.com/office/drawing/2010/main" val="0"/>
@@ -4594,7 +4648,7 @@
                     <pic:cNvPicPr/>
                   </pic:nvPicPr>
                   <pic:blipFill>
-                    <a:blip r:embed="rId20">
+                    <a:blip r:embed="rId19">
                       <a:extLst>
                         <a:ext uri="{28A0092B-C50C-407E-A947-70E740481C1C}">
                           <a14:useLocalDpi xmlns:a14="http://schemas.microsoft.com/office/drawing/2010/main" val="0"/>
@@ -4716,7 +4770,7 @@
                     <pic:cNvPicPr/>
                   </pic:nvPicPr>
                   <pic:blipFill>
-                    <a:blip r:embed="rId21">
+                    <a:blip r:embed="rId20">
                       <a:extLst>
                         <a:ext uri="{28A0092B-C50C-407E-A947-70E740481C1C}">
                           <a14:useLocalDpi xmlns:a14="http://schemas.microsoft.com/office/drawing/2010/main" val="0"/>
@@ -4894,7 +4948,7 @@
                     </pic:cNvPicPr>
                   </pic:nvPicPr>
                   <pic:blipFill>
-                    <a:blip r:embed="rId22">
+                    <a:blip r:embed="rId21">
                       <a:extLst>
                         <a:ext uri="{28A0092B-C50C-407E-A947-70E740481C1C}">
                           <a14:useLocalDpi xmlns:a14="http://schemas.microsoft.com/office/drawing/2010/main" val="0"/>
@@ -5079,7 +5133,7 @@
                     <pic:cNvPicPr/>
                   </pic:nvPicPr>
                   <pic:blipFill rotWithShape="1">
-                    <a:blip r:embed="rId23">
+                    <a:blip r:embed="rId22">
                       <a:extLst>
                         <a:ext uri="{28A0092B-C50C-407E-A947-70E740481C1C}">
                           <a14:useLocalDpi xmlns:a14="http://schemas.microsoft.com/office/drawing/2010/main" val="0"/>
@@ -5302,7 +5356,7 @@
                     <pic:cNvPicPr/>
                   </pic:nvPicPr>
                   <pic:blipFill>
-                    <a:blip r:embed="rId24">
+                    <a:blip r:embed="rId23">
                       <a:extLst>
                         <a:ext uri="{28A0092B-C50C-407E-A947-70E740481C1C}">
                           <a14:useLocalDpi xmlns:a14="http://schemas.microsoft.com/office/drawing/2010/main" val="0"/>
@@ -5437,7 +5491,7 @@
                     <pic:cNvPicPr/>
                   </pic:nvPicPr>
                   <pic:blipFill>
-                    <a:blip r:embed="rId23">
+                    <a:blip r:embed="rId22">
                       <a:extLst>
                         <a:ext uri="{28A0092B-C50C-407E-A947-70E740481C1C}">
                           <a14:useLocalDpi xmlns:a14="http://schemas.microsoft.com/office/drawing/2010/main" val="0"/>
@@ -5604,7 +5658,7 @@
                     <pic:cNvPicPr/>
                   </pic:nvPicPr>
                   <pic:blipFill>
-                    <a:blip r:embed="rId25">
+                    <a:blip r:embed="rId24">
                       <a:extLst>
                         <a:ext uri="{28A0092B-C50C-407E-A947-70E740481C1C}">
                           <a14:useLocalDpi xmlns:a14="http://schemas.microsoft.com/office/drawing/2010/main" val="0"/>
@@ -5719,7 +5773,7 @@
                     <pic:cNvPicPr/>
                   </pic:nvPicPr>
                   <pic:blipFill>
-                    <a:blip r:embed="rId26">
+                    <a:blip r:embed="rId25">
                       <a:extLst>
                         <a:ext uri="{28A0092B-C50C-407E-A947-70E740481C1C}">
                           <a14:useLocalDpi xmlns:a14="http://schemas.microsoft.com/office/drawing/2010/main" val="0"/>
@@ -5916,7 +5970,7 @@
                     <pic:cNvPicPr/>
                   </pic:nvPicPr>
                   <pic:blipFill>
-                    <a:blip r:embed="rId27">
+                    <a:blip r:embed="rId26">
                       <a:extLst>
                         <a:ext uri="{28A0092B-C50C-407E-A947-70E740481C1C}">
                           <a14:useLocalDpi xmlns:a14="http://schemas.microsoft.com/office/drawing/2010/main" val="0"/>
@@ -6238,8 +6292,10 @@
       <w:r>
         <w:rPr>
           <w:rFonts w:ascii="Calibri" w:hAnsi="Calibri"/>
-          <w:sz w:val="24"/>
-          <w:szCs w:val="24"/>
+          <w:noProof/>
+          <w:sz w:val="24"/>
+          <w:szCs w:val="24"/>
+          <w:lang w:val="es-ES" w:eastAsia="es-ES"/>
         </w:rPr>
         <w:drawing>
           <wp:inline distT="0" distB="0" distL="0" distR="0" wp14:anchorId="3A3F89EB" wp14:editId="329ACB92">
@@ -6257,7 +6313,7 @@
                     <pic:cNvPicPr/>
                   </pic:nvPicPr>
                   <pic:blipFill rotWithShape="1">
-                    <a:blip r:embed="rId28">
+                    <a:blip r:embed="rId27">
                       <a:extLst>
                         <a:ext uri="{28A0092B-C50C-407E-A947-70E740481C1C}">
                           <a14:useLocalDpi xmlns:a14="http://schemas.microsoft.com/office/drawing/2010/main" val="0"/>
@@ -6292,7 +6348,7 @@
       </w:r>
     </w:p>
     <w:sectPr>
-      <w:footerReference w:type="default" r:id="rId29"/>
+      <w:footerReference w:type="default" r:id="rId28"/>
       <w:pgSz w:w="12240" w:h="15840"/>
       <w:pgMar w:top="1304" w:right="1700" w:bottom="280" w:left="1600" w:header="170" w:footer="1134" w:gutter="0"/>
       <w:cols w:space="720"/>
@@ -6374,6 +6430,7 @@
         <w:temporary/>
         <w:showingPlcHdr/>
       </w:sdtPr>
+      <w:sdtEndPr/>
       <w:sdtContent>
         <w:r>
           <w:rPr>
@@ -6395,6 +6452,7 @@
         <w:temporary/>
         <w:showingPlcHdr/>
       </w:sdtPr>
+      <w:sdtEndPr/>
       <w:sdtContent>
         <w:r>
           <w:rPr>
@@ -6416,6 +6474,7 @@
         <w:temporary/>
         <w:showingPlcHdr/>
       </w:sdtPr>
+      <w:sdtEndPr/>
       <w:sdtContent>
         <w:r>
           <w:rPr>
@@ -13297,14 +13356,14 @@
     <w:charset w:val="00"/>
     <w:family w:val="auto"/>
     <w:pitch w:val="variable"/>
-    <w:sig w:usb0="E0002AFF" w:usb1="C0007841" w:usb2="00000009" w:usb3="00000000" w:csb0="000001FF" w:csb1="00000000"/>
+    <w:sig w:usb0="00000003" w:usb1="00000000" w:usb2="00000000" w:usb3="00000000" w:csb0="00000001" w:csb1="00000000"/>
   </w:font>
   <w:font w:name="Courier New">
     <w:panose1 w:val="02070309020205020404"/>
     <w:charset w:val="00"/>
     <w:family w:val="auto"/>
     <w:pitch w:val="variable"/>
-    <w:sig w:usb0="E0002AFF" w:usb1="C0007843" w:usb2="00000009" w:usb3="00000000" w:csb0="000001FF" w:csb1="00000000"/>
+    <w:sig w:usb0="00000003" w:usb1="00000000" w:usb2="00000000" w:usb3="00000000" w:csb0="00000001" w:csb1="00000000"/>
   </w:font>
   <w:font w:name="Wingdings">
     <w:panose1 w:val="05000000000000000000"/>
@@ -13318,33 +13377,37 @@
     <w:charset w:val="00"/>
     <w:family w:val="auto"/>
     <w:pitch w:val="variable"/>
-    <w:sig w:usb0="E10002FF" w:usb1="4000ACFF" w:usb2="00000009" w:usb3="00000000" w:csb0="0000019F" w:csb1="00000000"/>
+    <w:sig w:usb0="00000003" w:usb1="00000000" w:usb2="00000000" w:usb3="00000000" w:csb0="00000001" w:csb1="00000000"/>
   </w:font>
   <w:font w:name="Arial">
     <w:panose1 w:val="020B0604020202020204"/>
     <w:charset w:val="00"/>
     <w:family w:val="auto"/>
     <w:pitch w:val="variable"/>
-    <w:sig w:usb0="E0002AFF" w:usb1="C0007843" w:usb2="00000009" w:usb3="00000000" w:csb0="000001FF" w:csb1="00000000"/>
+    <w:sig w:usb0="00000003" w:usb1="00000000" w:usb2="00000000" w:usb3="00000000" w:csb0="00000001" w:csb1="00000000"/>
   </w:font>
   <w:font w:name="ＭＳ ゴシック">
-    <w:charset w:val="4E"/>
-    <w:family w:val="auto"/>
-    <w:pitch w:val="variable"/>
-    <w:sig w:usb0="E00002FF" w:usb1="6AC7FDFB" w:usb2="00000012" w:usb3="00000000" w:csb0="0002009F" w:csb1="00000000"/>
+    <w:panose1 w:val="00000000000000000000"/>
+    <w:charset w:val="80"/>
+    <w:family w:val="modern"/>
+    <w:notTrueType/>
+    <w:pitch w:val="fixed"/>
+    <w:sig w:usb0="00000001" w:usb1="08070000" w:usb2="00000010" w:usb3="00000000" w:csb0="00020000" w:csb1="00000000"/>
   </w:font>
   <w:font w:name="ＭＳ 明朝">
-    <w:charset w:val="4E"/>
-    <w:family w:val="auto"/>
-    <w:pitch w:val="variable"/>
-    <w:sig w:usb0="E00002FF" w:usb1="6AC7FDFB" w:usb2="00000012" w:usb3="00000000" w:csb0="0002009F" w:csb1="00000000"/>
+    <w:panose1 w:val="00000000000000000000"/>
+    <w:charset w:val="80"/>
+    <w:family w:val="roman"/>
+    <w:notTrueType/>
+    <w:pitch w:val="fixed"/>
+    <w:sig w:usb0="00000001" w:usb1="08070000" w:usb2="00000010" w:usb3="00000000" w:csb0="00020000" w:csb1="00000000"/>
   </w:font>
   <w:font w:name="Cambria">
     <w:panose1 w:val="02040503050406030204"/>
     <w:charset w:val="00"/>
     <w:family w:val="auto"/>
     <w:pitch w:val="variable"/>
-    <w:sig w:usb0="E00002FF" w:usb1="400004FF" w:usb2="00000000" w:usb3="00000000" w:csb0="0000019F" w:csb1="00000000"/>
+    <w:sig w:usb0="00000003" w:usb1="00000000" w:usb2="00000000" w:usb3="00000000" w:csb0="00000001" w:csb1="00000000"/>
   </w:font>
   <w:font w:name="Lucida Grande">
     <w:panose1 w:val="020B0600040502020204"/>
@@ -13355,9 +13418,10 @@
   </w:font>
   <w:font w:name="Courier">
     <w:panose1 w:val="02000500000000000000"/>
-    <w:charset w:val="00"/>
-    <w:family w:val="auto"/>
-    <w:pitch w:val="variable"/>
+    <w:charset w:val="4D"/>
+    <w:family w:val="modern"/>
+    <w:notTrueType/>
+    <w:pitch w:val="fixed"/>
     <w:sig w:usb0="00000003" w:usb1="00000000" w:usb2="00000000" w:usb3="00000000" w:csb0="00000001" w:csb1="00000000"/>
   </w:font>
   <w:font w:name="Lato-Regular">
@@ -14129,7 +14193,7 @@
 </file>
 
 <file path=customXml/itemProps1.xml><?xml version="1.0" encoding="utf-8"?>
-<ds:datastoreItem xmlns:ds="http://schemas.openxmlformats.org/officeDocument/2006/customXml" ds:itemID="{F2786686-387B-2F44-B1A4-F7332457B6D6}">
+<ds:datastoreItem xmlns:ds="http://schemas.openxmlformats.org/officeDocument/2006/customXml" ds:itemID="{7120B070-E6D4-374A-9EB4-603FFD1F7040}">
   <ds:schemaRefs>
     <ds:schemaRef ds:uri="http://schemas.openxmlformats.org/officeDocument/2006/bibliography"/>
   </ds:schemaRefs>

</xml_diff>